<commit_message>
documenten en logboek noël
</commit_message>
<xml_diff>
--- a/Documents/contact/bereikbaarheidslijst_Groep_10.docx
+++ b/Documents/contact/bereikbaarheidslijst_Groep_10.docx
@@ -1,6 +1,6 @@
 
 <file path=word/document.xml><?xml version="1.0" encoding="utf-8"?>
-<w:document xmlns:wpc="http://schemas.microsoft.com/office/word/2010/wordprocessingCanvas" xmlns:cx="http://schemas.microsoft.com/office/drawing/2014/chartex" xmlns:cx1="http://schemas.microsoft.com/office/drawing/2015/9/8/chartex" xmlns:cx2="http://schemas.microsoft.com/office/drawing/2015/10/21/chartex" xmlns:cx3="http://schemas.microsoft.com/office/drawing/2016/5/9/chartex" xmlns:cx4="http://schemas.microsoft.com/office/drawing/2016/5/10/chartex" xmlns:cx5="http://schemas.microsoft.com/office/drawing/2016/5/11/chartex" xmlns:cx6="http://schemas.microsoft.com/office/drawing/2016/5/12/chartex" xmlns:cx7="http://schemas.microsoft.com/office/drawing/2016/5/13/chartex" xmlns:cx8="http://schemas.microsoft.com/office/drawing/2016/5/14/chartex" xmlns:mc="http://schemas.openxmlformats.org/markup-compatibility/2006" xmlns:o="urn:schemas-microsoft-com:office:office" xmlns:r="http://schemas.openxmlformats.org/officeDocument/2006/relationships" xmlns:m="http://schemas.openxmlformats.org/officeDocument/2006/math" xmlns:v="urn:schemas-microsoft-com:vml" xmlns:wp14="http://schemas.microsoft.com/office/word/2010/wordprocessingDrawing" xmlns:wp="http://schemas.openxmlformats.org/drawingml/2006/wordprocessingDrawing" xmlns:w10="urn:schemas-microsoft-com:office:word" xmlns:w="http://schemas.openxmlformats.org/wordprocessingml/2006/main" xmlns:w14="http://schemas.microsoft.com/office/word/2010/wordml" xmlns:w15="http://schemas.microsoft.com/office/word/2012/wordml" xmlns:w16se="http://schemas.microsoft.com/office/word/2015/wordml/symex" xmlns:wpg="http://schemas.microsoft.com/office/word/2010/wordprocessingGroup" xmlns:wpi="http://schemas.microsoft.com/office/word/2010/wordprocessingInk" xmlns:wne="http://schemas.microsoft.com/office/word/2006/wordml" xmlns:wps="http://schemas.microsoft.com/office/word/2010/wordprocessingShape" mc:Ignorable="w14 w15 w16se wp14">
+<w:document xmlns:wpc="http://schemas.microsoft.com/office/word/2010/wordprocessingCanvas" xmlns:cx="http://schemas.microsoft.com/office/drawing/2014/chartex" xmlns:cx1="http://schemas.microsoft.com/office/drawing/2015/9/8/chartex" xmlns:cx2="http://schemas.microsoft.com/office/drawing/2015/10/21/chartex" xmlns:cx3="http://schemas.microsoft.com/office/drawing/2016/5/9/chartex" xmlns:cx4="http://schemas.microsoft.com/office/drawing/2016/5/10/chartex" xmlns:cx5="http://schemas.microsoft.com/office/drawing/2016/5/11/chartex" xmlns:cx6="http://schemas.microsoft.com/office/drawing/2016/5/12/chartex" xmlns:cx7="http://schemas.microsoft.com/office/drawing/2016/5/13/chartex" xmlns:cx8="http://schemas.microsoft.com/office/drawing/2016/5/14/chartex" xmlns:mc="http://schemas.openxmlformats.org/markup-compatibility/2006" xmlns:aink="http://schemas.microsoft.com/office/drawing/2016/ink" xmlns:o="urn:schemas-microsoft-com:office:office" xmlns:r="http://schemas.openxmlformats.org/officeDocument/2006/relationships" xmlns:m="http://schemas.openxmlformats.org/officeDocument/2006/math" xmlns:v="urn:schemas-microsoft-com:vml" xmlns:wp14="http://schemas.microsoft.com/office/word/2010/wordprocessingDrawing" xmlns:wp="http://schemas.openxmlformats.org/drawingml/2006/wordprocessingDrawing" xmlns:w10="urn:schemas-microsoft-com:office:word" xmlns:w="http://schemas.openxmlformats.org/wordprocessingml/2006/main" xmlns:w14="http://schemas.microsoft.com/office/word/2010/wordml" xmlns:w15="http://schemas.microsoft.com/office/word/2012/wordml" xmlns:w16se="http://schemas.microsoft.com/office/word/2015/wordml/symex" xmlns:wpg="http://schemas.microsoft.com/office/word/2010/wordprocessingGroup" xmlns:wpi="http://schemas.microsoft.com/office/word/2010/wordprocessingInk" xmlns:wne="http://schemas.microsoft.com/office/word/2006/wordml" xmlns:wps="http://schemas.microsoft.com/office/word/2010/wordprocessingShape" mc:Ignorable="w14 w15 w16se wp14">
   <w:body>
     <w:tbl>
       <w:tblPr>
@@ -528,8 +528,6 @@
               </w:rPr>
               <w:t>noelvanbijnen@gmail.com</w:t>
             </w:r>
-            <w:bookmarkStart w:id="2" w:name="_GoBack"/>
-            <w:bookmarkEnd w:id="2"/>
           </w:p>
         </w:tc>
       </w:tr>
@@ -663,6 +661,42 @@
                 <w:sz w:val="32"/>
               </w:rPr>
               <w:t>Kevin</w:t>
+            </w:r>
+            <w:r>
+              <w:rPr>
+                <w:rFonts w:ascii="Arial" w:hAnsi="Arial"/>
+                <w:b/>
+                <w:sz w:val="32"/>
+              </w:rPr>
+              <w:t xml:space="preserve"> </w:t>
+            </w:r>
+            <w:proofErr w:type="spellStart"/>
+            <w:r>
+              <w:rPr>
+                <w:rFonts w:ascii="Arial" w:hAnsi="Arial"/>
+                <w:b/>
+                <w:sz w:val="32"/>
+              </w:rPr>
+              <w:t>Nunes</w:t>
+            </w:r>
+            <w:proofErr w:type="spellEnd"/>
+            <w:r>
+              <w:rPr>
+                <w:rFonts w:ascii="Arial" w:hAnsi="Arial"/>
+                <w:b/>
+                <w:sz w:val="32"/>
+              </w:rPr>
+              <w:t xml:space="preserve"> d</w:t>
+            </w:r>
+            <w:bookmarkStart w:id="2" w:name="_GoBack"/>
+            <w:bookmarkEnd w:id="2"/>
+            <w:r>
+              <w:rPr>
+                <w:rFonts w:ascii="Arial" w:hAnsi="Arial"/>
+                <w:b/>
+                <w:sz w:val="32"/>
+              </w:rPr>
+              <w:t>a Silva</w:t>
             </w:r>
           </w:p>
         </w:tc>
@@ -1981,6 +2015,21 @@
 </file>
 
 <file path=customXml/item1.xml><?xml version="1.0" encoding="utf-8"?>
+<p:properties xmlns:p="http://schemas.microsoft.com/office/2006/metadata/properties" xmlns:xsi="http://www.w3.org/2001/XMLSchema-instance">
+  <documentManagement/>
+</p:properties>
+</file>
+
+<file path=customXml/item2.xml><?xml version="1.0" encoding="utf-8"?>
+<?mso-contentType ?>
+<FormTemplates xmlns="http://schemas.microsoft.com/sharepoint/v3/contenttype/forms">
+  <Display>DocumentLibraryForm</Display>
+  <Edit>DocumentLibraryForm</Edit>
+  <New>DocumentLibraryForm</New>
+</FormTemplates>
+</file>
+
+<file path=customXml/item3.xml><?xml version="1.0" encoding="utf-8"?>
 <ct:contentTypeSchema xmlns:ct="http://schemas.microsoft.com/office/2006/metadata/contentType" xmlns:ma="http://schemas.microsoft.com/office/2006/metadata/properties/metaAttributes" ct:_="" ma:_="" ma:contentTypeName="Document" ma:contentTypeID="0x0101007BEF67E862DF8142A1371705B0F69A4C" ma:contentTypeVersion="0" ma:contentTypeDescription="Een nieuw document maken." ma:contentTypeScope="" ma:versionID="649c850f7c3b7898c616adec0832281d">
   <xsd:schema xmlns:xsd="http://www.w3.org/2001/XMLSchema" xmlns:p="http://schemas.microsoft.com/office/2006/metadata/properties" targetNamespace="http://schemas.microsoft.com/office/2006/metadata/properties" ma:root="true" ma:fieldsID="b118b0825d757084c8d1e1ffd33f200c">
     <xsd:element name="properties">
@@ -2029,32 +2078,10 @@
 </ct:contentTypeSchema>
 </file>
 
-<file path=customXml/item2.xml><?xml version="1.0" encoding="utf-8"?>
-<?mso-contentType ?>
-<FormTemplates xmlns="http://schemas.microsoft.com/sharepoint/v3/contenttype/forms">
-  <Display>DocumentLibraryForm</Display>
-  <Edit>DocumentLibraryForm</Edit>
-  <New>DocumentLibraryForm</New>
-</FormTemplates>
-</file>
-
-<file path=customXml/item3.xml><?xml version="1.0" encoding="utf-8"?>
-<p:properties xmlns:p="http://schemas.microsoft.com/office/2006/metadata/properties" xmlns:xsi="http://www.w3.org/2001/XMLSchema-instance">
-  <documentManagement/>
-</p:properties>
-</file>
-
 <file path=customXml/itemProps1.xml><?xml version="1.0" encoding="utf-8"?>
-<ds:datastoreItem xmlns:ds="http://schemas.openxmlformats.org/officeDocument/2006/customXml" ds:itemID="{7E5874B0-B71F-4B6C-8752-BACE2DFE3EC7}">
+<ds:datastoreItem xmlns:ds="http://schemas.openxmlformats.org/officeDocument/2006/customXml" ds:itemID="{B2B98A58-FF54-4938-9CDF-0AB8C4DFDA4A}">
   <ds:schemaRefs>
-    <ds:schemaRef ds:uri="http://schemas.microsoft.com/office/2006/metadata/contentType"/>
-    <ds:schemaRef ds:uri="http://schemas.microsoft.com/office/2006/metadata/properties/metaAttributes"/>
-    <ds:schemaRef ds:uri="http://www.w3.org/2001/XMLSchema"/>
     <ds:schemaRef ds:uri="http://schemas.microsoft.com/office/2006/metadata/properties"/>
-    <ds:schemaRef ds:uri="http://schemas.openxmlformats.org/package/2006/metadata/core-properties"/>
-    <ds:schemaRef ds:uri="http://purl.org/dc/elements/1.1/"/>
-    <ds:schemaRef ds:uri="http://purl.org/dc/terms/"/>
-    <ds:schemaRef ds:uri="http://schemas.microsoft.com/office/internal/2005/internalDocumentation"/>
   </ds:schemaRefs>
 </ds:datastoreItem>
 </file>
@@ -2068,9 +2095,16 @@
 </file>
 
 <file path=customXml/itemProps3.xml><?xml version="1.0" encoding="utf-8"?>
-<ds:datastoreItem xmlns:ds="http://schemas.openxmlformats.org/officeDocument/2006/customXml" ds:itemID="{B2B98A58-FF54-4938-9CDF-0AB8C4DFDA4A}">
+<ds:datastoreItem xmlns:ds="http://schemas.openxmlformats.org/officeDocument/2006/customXml" ds:itemID="{7E5874B0-B71F-4B6C-8752-BACE2DFE3EC7}">
   <ds:schemaRefs>
+    <ds:schemaRef ds:uri="http://schemas.microsoft.com/office/2006/metadata/contentType"/>
+    <ds:schemaRef ds:uri="http://schemas.microsoft.com/office/2006/metadata/properties/metaAttributes"/>
+    <ds:schemaRef ds:uri="http://www.w3.org/2001/XMLSchema"/>
     <ds:schemaRef ds:uri="http://schemas.microsoft.com/office/2006/metadata/properties"/>
+    <ds:schemaRef ds:uri="http://schemas.openxmlformats.org/package/2006/metadata/core-properties"/>
+    <ds:schemaRef ds:uri="http://purl.org/dc/elements/1.1/"/>
+    <ds:schemaRef ds:uri="http://purl.org/dc/terms/"/>
+    <ds:schemaRef ds:uri="http://schemas.microsoft.com/office/internal/2005/internalDocumentation"/>
   </ds:schemaRefs>
 </ds:datastoreItem>
 </file>
</xml_diff>